<commit_message>
REPLACED IDS DATA; added test without duplicates
</commit_message>
<xml_diff>
--- a/Writeup/Slonimska.A.s4415000.Acaseforsystematicsoundsymbolisminpragmatics.docx.docx
+++ b/Writeup/Slonimska.A.s4415000.Acaseforsystematicsoundsymbolisminpragmatics.docx.docx
@@ -7053,12 +7053,12 @@
           <wp:inline distB="114300" distT="114300" distL="114300" distR="114300">
             <wp:extent cx="5731200" cy="3225800"/>
             <wp:effectExtent b="0" l="0" r="0" t="0"/>
-            <wp:docPr id="2" name="image08.png"/>
+            <wp:docPr id="2" name="image09.png"/>
             <a:graphic>
               <a:graphicData uri="http://schemas.openxmlformats.org/drawingml/2006/picture">
                 <pic:pic>
                   <pic:nvPicPr>
-                    <pic:cNvPr id="0" name="image08.png"/>
+                    <pic:cNvPr id="0" name="image09.png"/>
                     <pic:cNvPicPr preferRelativeResize="0"/>
                   </pic:nvPicPr>
                   <pic:blipFill>
@@ -7352,12 +7352,12 @@
           <wp:inline distB="114300" distT="114300" distL="114300" distR="114300">
             <wp:extent cx="1568926" cy="530446"/>
             <wp:effectExtent b="0" l="0" r="0" t="0"/>
-            <wp:docPr id="5" name="image11.png"/>
+            <wp:docPr id="5" name="image12.png"/>
             <a:graphic>
               <a:graphicData uri="http://schemas.openxmlformats.org/drawingml/2006/picture">
                 <pic:pic>
                   <pic:nvPicPr>
-                    <pic:cNvPr id="0" name="image11.png"/>
+                    <pic:cNvPr id="0" name="image12.png"/>
                     <pic:cNvPicPr preferRelativeResize="0"/>
                   </pic:nvPicPr>
                   <pic:blipFill>
@@ -7580,12 +7580,12 @@
           <wp:inline distB="114300" distT="114300" distL="114300" distR="114300">
             <wp:extent cx="5734050" cy="2362200"/>
             <wp:effectExtent b="0" l="0" r="0" t="0"/>
-            <wp:docPr id="6" name="image12.png"/>
+            <wp:docPr id="6" name="image13.png"/>
             <a:graphic>
               <a:graphicData uri="http://schemas.openxmlformats.org/drawingml/2006/picture">
                 <pic:pic>
                   <pic:nvPicPr>
-                    <pic:cNvPr id="0" name="image12.png"/>
+                    <pic:cNvPr id="0" name="image13.png"/>
                     <pic:cNvPicPr preferRelativeResize="0"/>
                   </pic:nvPicPr>
                   <pic:blipFill>
@@ -9816,12 +9816,12 @@
           <wp:inline distB="114300" distT="114300" distL="114300" distR="114300">
             <wp:extent cx="5656682" cy="2221494"/>
             <wp:effectExtent b="0" l="0" r="0" t="0"/>
-            <wp:docPr id="3" name="image09.png"/>
+            <wp:docPr id="3" name="image10.png"/>
             <a:graphic>
               <a:graphicData uri="http://schemas.openxmlformats.org/drawingml/2006/picture">
                 <pic:pic>
                   <pic:nvPicPr>
-                    <pic:cNvPr id="0" name="image09.png"/>
+                    <pic:cNvPr id="0" name="image10.png"/>
                     <pic:cNvPicPr preferRelativeResize="0"/>
                   </pic:nvPicPr>
                   <pic:blipFill>
@@ -12236,12 +12236,12 @@
           <wp:inline distB="114300" distT="114300" distL="114300" distR="114300">
             <wp:extent cx="781050" cy="552450"/>
             <wp:effectExtent b="0" l="0" r="0" t="0"/>
-            <wp:docPr descr="\frac{\prod_{i=1}^{c} \binom{K_i}{k_i}}{\binom{N}{n}}" id="4" name="image10.png"/>
+            <wp:docPr descr="\frac{\prod_{i=1}^{c} \binom{K_i}{k_i}}{\binom{N}{n}}" id="4" name="image11.png"/>
             <a:graphic>
               <a:graphicData uri="http://schemas.openxmlformats.org/drawingml/2006/picture">
                 <pic:pic>
                   <pic:nvPicPr>
-                    <pic:cNvPr descr="\frac{\prod_{i=1}^{c} \binom{K_i}{k_i}}{\binom{N}{n}}" id="0" name="image10.png"/>
+                    <pic:cNvPr descr="\frac{\prod_{i=1}^{c} \binom{K_i}{k_i}}{\binom{N}{n}}" id="0" name="image11.png"/>
                     <pic:cNvPicPr preferRelativeResize="0"/>
                   </pic:nvPicPr>
                   <pic:blipFill>
@@ -12565,12 +12565,12 @@
           <wp:inline distB="114300" distT="114300" distL="114300" distR="114300">
             <wp:extent cx="3671888" cy="3776055"/>
             <wp:effectExtent b="0" l="0" r="0" t="0"/>
-            <wp:docPr id="1" name="image07.png"/>
+            <wp:docPr id="1" name="image08.png"/>
             <a:graphic>
               <a:graphicData uri="http://schemas.openxmlformats.org/drawingml/2006/picture">
                 <pic:pic>
                   <pic:nvPicPr>
-                    <pic:cNvPr id="0" name="image07.png"/>
+                    <pic:cNvPr id="0" name="image08.png"/>
                     <pic:cNvPicPr preferRelativeResize="0"/>
                   </pic:nvPicPr>
                   <pic:blipFill>
@@ -17461,22 +17461,7 @@
         <w:rPr>
           <w:rtl w:val="0"/>
         </w:rPr>
-        <w:t xml:space="preserve">All code and data is available through github: </w:t>
-      </w:r>
-      <w:hyperlink r:id="rId16">
-        <w:r>
-          <w:rPr>
-            <w:color w:val="1155cc"/>
-            <w:u w:val="single"/>
-            <w:rtl w:val="0"/>
-          </w:rPr>
-          <w:t xml:space="preserve">https://github.com/seannyD/UniversalsInWHWords</w:t>
-        </w:r>
-      </w:hyperlink>
-      <w:r>
-        <w:rPr>
-          <w:rtl w:val="0"/>
-        </w:rPr>
+        <w:t xml:space="preserve">All code and data is available through github: [link to github removed to protect anonymity]</w:t>
       </w:r>
     </w:p>
     <w:p>
@@ -17498,7 +17483,7 @@
         <w:rPr>
           <w:rtl w:val="0"/>
         </w:rPr>
-        <w:t xml:space="preserve">S2 - Lexical data used in the analyses.  Columns indicate the meaning id as specified in the original databases, a gloss of the meaning, the word in the original database, the source database, the language the word belongs to, the iso and glotto codes of the language, the borrowability score from WOLD, the analyzability from WOLD, the general semantic domain, the word cleaned of typographic irregularities, the word converted to the simplified phonology and the meaning id with some fixes by the authors.  Data include 150,770 words, 943 meanings in 172 languages.</w:t>
+        <w:t xml:space="preserve">S2 - Lexical data used in the analyses.  Available at [link to github removed to protect anonymity]</w:t>
       </w:r>
     </w:p>
     <w:p>
@@ -18371,7 +18356,7 @@
         </w:rPr>
         <w:t xml:space="preserve">Key, M. R. &amp; Comrie, B. (eds.) 2015. The Intercontinental Dictionary Series. Leipzig: Max Planck Institute for Evolutionary Anthropology. (Available online at </w:t>
       </w:r>
-      <w:hyperlink r:id="rId17">
+      <w:hyperlink r:id="rId16">
         <w:r>
           <w:rPr>
             <w:rFonts w:ascii="Arial" w:cs="Arial" w:eastAsia="Arial" w:hAnsi="Arial"/>
@@ -19389,7 +19374,7 @@
       </w:r>
     </w:p>
     <w:sectPr>
-      <w:footerReference r:id="rId18" w:type="default"/>
+      <w:footerReference r:id="rId17" w:type="default"/>
       <w:pgSz w:h="16838" w:w="11906"/>
       <w:pgMar w:bottom="1440" w:top="1440" w:left="1440" w:right="1440"/>
       <w:pgNumType w:start="1"/>

</xml_diff>